<commit_message>
adding data analysis,deployment to ECS
</commit_message>
<xml_diff>
--- a/bedrock-onboarding/kb_documents/Driverlicense_file_requirements.docx
+++ b/bedrock-onboarding/kb_documents/Driverlicense_file_requirements.docx
@@ -26,6 +26,127 @@
     <w:p>
       <w:r>
         <w:t>Your valid driver’s license is required to confirm your identity and driving privileges. Make sure to provide a copy of both sides of your driver’s license when filling a claim</w:t>
+      </w:r>
+    </w:p>
+    <w:p/>
+    <w:p>
+      <w:r>
+        <w:t>1. Valid Driver's License</w:t>
+      </w:r>
+    </w:p>
+    <w:p>
+      <w:r>
+        <w:t>The policyholder filing the auto insurance claim must have held a valid driver's license at the time of the accident in the state where the accident occurred.</w:t>
+      </w:r>
+    </w:p>
+    <w:p/>
+    <w:p>
+      <w:r>
+        <w:t>Details:</w:t>
+      </w:r>
+    </w:p>
+    <w:p>
+      <w:r>
+        <w:t>- The driver's license number and state must be provided</w:t>
+      </w:r>
+    </w:p>
+    <w:p>
+      <w:r>
+        <w:t>- The status of the license (valid, expired, suspended, revoked) will be verified</w:t>
+      </w:r>
+    </w:p>
+    <w:p>
+      <w:r>
+        <w:t>- If the license was expired, suspended or revoked, the claim may be denied</w:t>
+      </w:r>
+    </w:p>
+    <w:p/>
+    <w:p>
+      <w:r>
+        <w:t>2. Policyholder Matches Driver</w:t>
+      </w:r>
+    </w:p>
+    <w:p>
+      <w:r>
+        <w:t xml:space="preserve">The </w:t>
+      </w:r>
+      <w:proofErr w:type="gramStart"/>
+      <w:r>
+        <w:t>policyholder</w:t>
+      </w:r>
+      <w:proofErr w:type="gramEnd"/>
+      <w:r>
+        <w:t xml:space="preserve"> name on the insurance policy must match the name of the person who was driving the vehicle at the time of the accident.</w:t>
+      </w:r>
+    </w:p>
+    <w:p/>
+    <w:p>
+      <w:r>
+        <w:t xml:space="preserve">Details:  </w:t>
+      </w:r>
+    </w:p>
+    <w:p>
+      <w:r>
+        <w:t>- A claim cannot be filed under someone else's policy if they were not driving. The person driving must file their own claim under their own policy.</w:t>
+      </w:r>
+    </w:p>
+    <w:p>
+      <w:r>
+        <w:t>- The name on the driver's license will be cross-referenced to the policyholder's name.</w:t>
+      </w:r>
+    </w:p>
+    <w:p/>
+    <w:p>
+      <w:r>
+        <w:t xml:space="preserve">3. Newly Licensed Drivers </w:t>
+      </w:r>
+    </w:p>
+    <w:p>
+      <w:r>
+        <w:t>For drivers who have been licensed for less than 3 years in the state, additional documentation may be required including proof of driver's education courses completed.</w:t>
+      </w:r>
+    </w:p>
+    <w:p/>
+    <w:p>
+      <w:r>
+        <w:t>Details:</w:t>
+      </w:r>
+    </w:p>
+    <w:p>
+      <w:r>
+        <w:t xml:space="preserve">- Newly licensed drivers may be considered higher risk, so additional information will be requested  </w:t>
+      </w:r>
+    </w:p>
+    <w:p>
+      <w:r>
+        <w:t>- Driving school completion certificates may be collected</w:t>
+      </w:r>
+    </w:p>
+    <w:p/>
+    <w:p>
+      <w:r>
+        <w:t>4. License from Another State</w:t>
+      </w:r>
+    </w:p>
+    <w:p>
+      <w:r>
+        <w:t>If the driver's license was issued by a state other than where the accident occurred, additional verification may be required.</w:t>
+      </w:r>
+    </w:p>
+    <w:p/>
+    <w:p>
+      <w:r>
+        <w:t xml:space="preserve">Details: </w:t>
+      </w:r>
+    </w:p>
+    <w:p>
+      <w:r>
+        <w:t>- The out-of-state license status will still be verified</w:t>
+      </w:r>
+    </w:p>
+    <w:p>
+      <w:r>
+        <w:t>- Additional proof of residence or eligibility to drive may be requested</w:t>
       </w:r>
     </w:p>
     <w:p/>

</xml_diff>